<commit_message>
cotizacion formateo ruc o no ruc
</commit_message>
<xml_diff>
--- a/src/pdf/templates/contrato.docx
+++ b/src/pdf/templates/contrato.docx
@@ -7,12 +7,16 @@
         <w:spacing w:after="160" w:line="264" w:lineRule="auto"/>
         <w:jc w:val="center"/>
         <w:rPr>
+          <w:sz w:val="20"/>
+          <w:szCs w:val="20"/>
           <w:lang w:val="es-PE"/>
         </w:rPr>
       </w:pPr>
       <w:r>
         <w:rPr>
           <w:b/>
+          <w:sz w:val="20"/>
+          <w:szCs w:val="20"/>
           <w:lang w:val="es-PE"/>
         </w:rPr>
         <w:t>CONTRATO DE FOTOGRAFÍA Y VIDEO ({</w:t>
@@ -21,6 +25,8 @@
       <w:r>
         <w:rPr>
           <w:b/>
+          <w:sz w:val="20"/>
+          <w:szCs w:val="20"/>
           <w:lang w:val="es-PE"/>
         </w:rPr>
         <w:t>tipoEventoTitulo</w:t>
@@ -29,6 +35,8 @@
       <w:r>
         <w:rPr>
           <w:b/>
+          <w:sz w:val="20"/>
+          <w:szCs w:val="20"/>
           <w:lang w:val="es-PE"/>
         </w:rPr>
         <w:t>})</w:t>
@@ -38,17 +46,23 @@
       <w:pPr>
         <w:spacing w:after="160"/>
         <w:rPr>
+          <w:sz w:val="20"/>
+          <w:szCs w:val="20"/>
           <w:lang w:val="es-PE"/>
         </w:rPr>
       </w:pPr>
       <w:r>
         <w:rPr>
+          <w:sz w:val="20"/>
+          <w:szCs w:val="20"/>
           <w:lang w:val="es-PE"/>
         </w:rPr>
         <w:t xml:space="preserve">Conste por el presente documento, el contrato de tomas fotográficas y video que celebran de una parte </w:t>
       </w:r>
       <w:r>
         <w:rPr>
+          <w:sz w:val="20"/>
+          <w:szCs w:val="20"/>
           <w:lang w:val="es-PE"/>
         </w:rPr>
         <w:t xml:space="preserve">D’ la Cruz Video y </w:t>
@@ -56,6 +70,8 @@
       <w:proofErr w:type="spellStart"/>
       <w:r>
         <w:rPr>
+          <w:sz w:val="20"/>
+          <w:szCs w:val="20"/>
           <w:lang w:val="es-PE"/>
         </w:rPr>
         <w:t>Fotografia</w:t>
@@ -63,19 +79,17 @@
       <w:proofErr w:type="spellEnd"/>
       <w:r>
         <w:rPr>
+          <w:sz w:val="20"/>
+          <w:szCs w:val="20"/>
           <w:lang w:val="es-PE"/>
         </w:rPr>
-        <w:t xml:space="preserve">, representado por el Sr. Edwin De La Cruz (en adelante, EL </w:t>
-      </w:r>
-      <w:r>
-        <w:rPr>
-          <w:lang w:val="es-PE"/>
-        </w:rPr>
-        <w:t>CONTRATADO) y de la otra parte {</w:t>
+        <w:t>, representado por el Sr. Edwin De La Cruz (en adelante, EL CONTRATADO) y de la otra parte {</w:t>
       </w:r>
       <w:proofErr w:type="spellStart"/>
       <w:r>
         <w:rPr>
+          <w:sz w:val="20"/>
+          <w:szCs w:val="20"/>
           <w:lang w:val="es-PE"/>
         </w:rPr>
         <w:t>contratanteNombre</w:t>
@@ -83,18 +97,24 @@
       <w:proofErr w:type="spellEnd"/>
       <w:r>
         <w:rPr>
+          <w:sz w:val="20"/>
+          <w:szCs w:val="20"/>
           <w:lang w:val="es-PE"/>
         </w:rPr>
         <w:t xml:space="preserve">} (en adelante, </w:t>
       </w:r>
       <w:r>
         <w:rPr>
+          <w:sz w:val="20"/>
+          <w:szCs w:val="20"/>
           <w:lang w:val="es-PE"/>
         </w:rPr>
         <w:t>LA PARTE CONTRATANTE</w:t>
       </w:r>
       <w:r>
         <w:rPr>
+          <w:sz w:val="20"/>
+          <w:szCs w:val="20"/>
           <w:lang w:val="es-PE"/>
         </w:rPr>
         <w:t>), en los términos siguientes:</w:t>
@@ -104,17 +124,23 @@
       <w:pPr>
         <w:spacing w:after="0"/>
         <w:rPr>
+          <w:sz w:val="20"/>
+          <w:szCs w:val="20"/>
           <w:lang w:val="es-PE"/>
         </w:rPr>
       </w:pPr>
       <w:r>
         <w:rPr>
+          <w:sz w:val="20"/>
+          <w:szCs w:val="20"/>
           <w:lang w:val="es-PE"/>
         </w:rPr>
         <w:t xml:space="preserve">1. </w:t>
       </w:r>
       <w:r>
         <w:rPr>
+          <w:sz w:val="20"/>
+          <w:szCs w:val="20"/>
           <w:lang w:val="es-PE"/>
         </w:rPr>
         <w:t xml:space="preserve">D’ la Cruz Video y </w:t>
@@ -122,6 +148,8 @@
       <w:proofErr w:type="spellStart"/>
       <w:r>
         <w:rPr>
+          <w:sz w:val="20"/>
+          <w:szCs w:val="20"/>
           <w:lang w:val="es-PE"/>
         </w:rPr>
         <w:t>Fotografia</w:t>
@@ -129,26 +157,26 @@
       <w:proofErr w:type="spellEnd"/>
       <w:r>
         <w:rPr>
+          <w:sz w:val="20"/>
+          <w:szCs w:val="20"/>
           <w:lang w:val="es-PE"/>
         </w:rPr>
-        <w:t xml:space="preserve"> brindará el servicio de tomas fotográficas y/o video en los días, direcciones y horas que se detalla</w:t>
-      </w:r>
-      <w:r>
-        <w:rPr>
-          <w:lang w:val="es-PE"/>
-        </w:rPr>
-        <w:t>n:</w:t>
+        <w:t xml:space="preserve"> brindará el servicio de tomas fotográficas y/o video en los días, direcciones y horas que se detallan:</w:t>
       </w:r>
     </w:p>
     <w:p>
       <w:pPr>
         <w:spacing w:after="0"/>
         <w:rPr>
+          <w:sz w:val="20"/>
+          <w:szCs w:val="20"/>
           <w:lang w:val="es-PE"/>
         </w:rPr>
       </w:pPr>
       <w:r>
         <w:rPr>
+          <w:sz w:val="20"/>
+          <w:szCs w:val="20"/>
           <w:lang w:val="es-PE"/>
         </w:rPr>
         <w:t>{#agenda}</w:t>
@@ -158,11 +186,15 @@
       <w:pPr>
         <w:spacing w:after="0"/>
         <w:rPr>
+          <w:sz w:val="20"/>
+          <w:szCs w:val="20"/>
           <w:lang w:val="es-PE"/>
         </w:rPr>
       </w:pPr>
       <w:r>
         <w:rPr>
+          <w:sz w:val="20"/>
+          <w:szCs w:val="20"/>
           <w:lang w:val="es-PE"/>
         </w:rPr>
         <w:t>• {</w:t>
@@ -170,6 +202,8 @@
       <w:proofErr w:type="spellStart"/>
       <w:r>
         <w:rPr>
+          <w:sz w:val="20"/>
+          <w:szCs w:val="20"/>
           <w:lang w:val="es-PE"/>
         </w:rPr>
         <w:t>item</w:t>
@@ -177,6 +211,8 @@
       <w:proofErr w:type="spellEnd"/>
       <w:r>
         <w:rPr>
+          <w:sz w:val="20"/>
+          <w:szCs w:val="20"/>
           <w:lang w:val="es-PE"/>
         </w:rPr>
         <w:t>}</w:t>
@@ -186,11 +222,15 @@
       <w:pPr>
         <w:spacing w:after="120"/>
         <w:rPr>
+          <w:sz w:val="20"/>
+          <w:szCs w:val="20"/>
           <w:lang w:val="es-PE"/>
         </w:rPr>
       </w:pPr>
       <w:r>
         <w:rPr>
+          <w:sz w:val="20"/>
+          <w:szCs w:val="20"/>
           <w:lang w:val="es-PE"/>
         </w:rPr>
         <w:t>{/agenda}</w:t>
@@ -200,17 +240,23 @@
       <w:pPr>
         <w:spacing w:after="0"/>
         <w:rPr>
+          <w:sz w:val="20"/>
+          <w:szCs w:val="20"/>
           <w:lang w:val="es-PE"/>
         </w:rPr>
       </w:pPr>
       <w:r>
         <w:rPr>
+          <w:sz w:val="20"/>
+          <w:szCs w:val="20"/>
           <w:lang w:val="es-PE"/>
         </w:rPr>
         <w:t xml:space="preserve">2. </w:t>
       </w:r>
       <w:r>
         <w:rPr>
+          <w:sz w:val="20"/>
+          <w:szCs w:val="20"/>
           <w:lang w:val="es-PE"/>
         </w:rPr>
         <w:t xml:space="preserve">D’ la Cruz Video y </w:t>
@@ -218,6 +264,8 @@
       <w:proofErr w:type="spellStart"/>
       <w:r>
         <w:rPr>
+          <w:sz w:val="20"/>
+          <w:szCs w:val="20"/>
           <w:lang w:val="es-PE"/>
         </w:rPr>
         <w:t>Fotografia</w:t>
@@ -225,56 +273,50 @@
       <w:proofErr w:type="spellEnd"/>
       <w:r>
         <w:rPr>
+          <w:sz w:val="20"/>
+          <w:szCs w:val="20"/>
           <w:lang w:val="es-PE"/>
         </w:rPr>
-        <w:t xml:space="preserve"> </w:t>
+        <w:t xml:space="preserve"> u</w:t>
       </w:r>
       <w:r>
         <w:rPr>
+          <w:sz w:val="20"/>
+          <w:szCs w:val="20"/>
           <w:lang w:val="es-PE"/>
         </w:rPr>
-        <w:t>u</w:t>
-      </w:r>
-      <w:r>
-        <w:rPr>
-          <w:lang w:val="es-PE"/>
-        </w:rPr>
-        <w:t>tilizará su equipo y personal. Será potestad de EL CONTRATADO retirarse del lugar de trabajo en caso sucedieran hechos que atenten contra el normal desenvolvimiento</w:t>
-      </w:r>
-      <w:r>
-        <w:rPr>
-          <w:lang w:val="es-PE"/>
-        </w:rPr>
-        <w:t xml:space="preserve"> de su labor, o cuando consideren innecesaria su presencia en el lugar.</w:t>
+        <w:t>tilizará su equipo y personal. Será potestad de EL CONTRATADO retirarse del lugar de trabajo en caso sucedieran hechos que atenten contra el normal desenvolvimiento de su labor, o cuando consideren innecesaria su presencia en el lugar.</w:t>
       </w:r>
     </w:p>
     <w:p>
       <w:pPr>
         <w:spacing w:after="0"/>
         <w:rPr>
+          <w:sz w:val="20"/>
+          <w:szCs w:val="20"/>
           <w:lang w:val="es-PE"/>
         </w:rPr>
       </w:pPr>
       <w:r>
         <w:rPr>
+          <w:sz w:val="20"/>
+          <w:szCs w:val="20"/>
           <w:lang w:val="es-PE"/>
         </w:rPr>
-        <w:t xml:space="preserve">3. </w:t>
+        <w:t xml:space="preserve">3. El plazo de entrega del trabajo final será de </w:t>
       </w:r>
       <w:r>
         <w:rPr>
-          <w:lang w:val="es-PE"/>
-        </w:rPr>
-        <w:t xml:space="preserve">El plazo de entrega del trabajo final será de </w:t>
-      </w:r>
-      <w:r>
-        <w:rPr>
+          <w:sz w:val="20"/>
+          <w:szCs w:val="20"/>
           <w:lang w:val="es-PE"/>
         </w:rPr>
         <w:t xml:space="preserve">30 </w:t>
       </w:r>
       <w:r>
         <w:rPr>
+          <w:sz w:val="20"/>
+          <w:szCs w:val="20"/>
           <w:lang w:val="es-PE"/>
         </w:rPr>
         <w:t>días (aprox.) después de realizado el último día de cobertura.</w:t>
@@ -284,17 +326,23 @@
       <w:pPr>
         <w:spacing w:after="0"/>
         <w:rPr>
+          <w:sz w:val="20"/>
+          <w:szCs w:val="20"/>
           <w:lang w:val="es-PE"/>
         </w:rPr>
       </w:pPr>
       <w:r>
         <w:rPr>
+          <w:sz w:val="20"/>
+          <w:szCs w:val="20"/>
           <w:lang w:val="es-PE"/>
         </w:rPr>
         <w:t xml:space="preserve">4. </w:t>
       </w:r>
       <w:r>
         <w:rPr>
+          <w:sz w:val="20"/>
+          <w:szCs w:val="20"/>
           <w:lang w:val="es-PE"/>
         </w:rPr>
         <w:t xml:space="preserve">D’ la Cruz Video y </w:t>
@@ -302,6 +350,8 @@
       <w:proofErr w:type="spellStart"/>
       <w:r>
         <w:rPr>
+          <w:sz w:val="20"/>
+          <w:szCs w:val="20"/>
           <w:lang w:val="es-PE"/>
         </w:rPr>
         <w:t>Fotografia</w:t>
@@ -309,30 +359,32 @@
       <w:proofErr w:type="spellEnd"/>
       <w:r>
         <w:rPr>
+          <w:sz w:val="20"/>
+          <w:szCs w:val="20"/>
           <w:lang w:val="es-PE"/>
         </w:rPr>
         <w:t xml:space="preserve"> </w:t>
       </w:r>
       <w:r>
         <w:rPr>
+          <w:sz w:val="20"/>
+          <w:szCs w:val="20"/>
           <w:lang w:val="es-PE"/>
         </w:rPr>
-        <w:t>se</w:t>
+        <w:t xml:space="preserve">se compromete a realizar su trabajo respetando las pautas que con anterioridad sean entregadas por </w:t>
       </w:r>
       <w:r>
         <w:rPr>
-          <w:lang w:val="es-PE"/>
-        </w:rPr>
-        <w:t xml:space="preserve"> compromete a realizar su trabajo respetando las pautas que con anterioridad sean entregadas por </w:t>
-      </w:r>
-      <w:r>
-        <w:rPr>
+          <w:sz w:val="20"/>
+          <w:szCs w:val="20"/>
           <w:lang w:val="es-PE"/>
         </w:rPr>
         <w:t>LA PARTE CONTRATANTE</w:t>
       </w:r>
       <w:r>
         <w:rPr>
+          <w:sz w:val="20"/>
+          <w:szCs w:val="20"/>
           <w:lang w:val="es-PE"/>
         </w:rPr>
         <w:t>.</w:t>
@@ -342,55 +394,57 @@
       <w:pPr>
         <w:spacing w:after="0"/>
         <w:rPr>
+          <w:sz w:val="20"/>
+          <w:szCs w:val="20"/>
           <w:lang w:val="es-PE"/>
         </w:rPr>
       </w:pPr>
       <w:r>
         <w:rPr>
+          <w:sz w:val="20"/>
+          <w:szCs w:val="20"/>
           <w:lang w:val="es-PE"/>
         </w:rPr>
         <w:t xml:space="preserve">5. </w:t>
       </w:r>
       <w:r>
         <w:rPr>
+          <w:sz w:val="20"/>
+          <w:szCs w:val="20"/>
           <w:lang w:val="es-PE"/>
         </w:rPr>
-        <w:t>LA PARTE CONTRATANTE</w:t>
+        <w:t xml:space="preserve">LA PARTE CONTRATANTE </w:t>
       </w:r>
       <w:r>
         <w:rPr>
+          <w:sz w:val="20"/>
+          <w:szCs w:val="20"/>
           <w:lang w:val="es-PE"/>
         </w:rPr>
-        <w:t xml:space="preserve"> </w:t>
-      </w:r>
-      <w:r>
-        <w:rPr>
-          <w:lang w:val="es-PE"/>
-        </w:rPr>
-        <w:t>se compromete a facilitar a todo el personal de EL CONTRATADO el ingreso, ubicación y d</w:t>
-      </w:r>
-      <w:r>
-        <w:rPr>
-          <w:lang w:val="es-PE"/>
-        </w:rPr>
-        <w:t>esplazamiento con absoluta libertad en los espacios donde se realice el evento.</w:t>
+        <w:t>se compromete a facilitar a todo el personal de EL CONTRATADO el ingreso, ubicación y desplazamiento con absoluta libertad en los espacios donde se realice el evento.</w:t>
       </w:r>
     </w:p>
     <w:p>
       <w:pPr>
         <w:spacing w:after="0"/>
         <w:rPr>
+          <w:sz w:val="20"/>
+          <w:szCs w:val="20"/>
           <w:lang w:val="es-PE"/>
         </w:rPr>
       </w:pPr>
       <w:r>
         <w:rPr>
+          <w:sz w:val="20"/>
+          <w:szCs w:val="20"/>
           <w:lang w:val="es-PE"/>
         </w:rPr>
         <w:t xml:space="preserve">6. </w:t>
       </w:r>
       <w:r>
         <w:rPr>
+          <w:sz w:val="20"/>
+          <w:szCs w:val="20"/>
           <w:lang w:val="es-PE"/>
         </w:rPr>
         <w:t xml:space="preserve">D’ la Cruz Video y </w:t>
@@ -398,6 +452,8 @@
       <w:proofErr w:type="spellStart"/>
       <w:r>
         <w:rPr>
+          <w:sz w:val="20"/>
+          <w:szCs w:val="20"/>
           <w:lang w:val="es-PE"/>
         </w:rPr>
         <w:t>Fotografia</w:t>
@@ -405,59 +461,61 @@
       <w:proofErr w:type="spellEnd"/>
       <w:r>
         <w:rPr>
+          <w:sz w:val="20"/>
+          <w:szCs w:val="20"/>
           <w:lang w:val="es-PE"/>
         </w:rPr>
         <w:t xml:space="preserve"> </w:t>
       </w:r>
       <w:r>
         <w:rPr>
+          <w:sz w:val="20"/>
+          <w:szCs w:val="20"/>
           <w:lang w:val="es-PE"/>
         </w:rPr>
-        <w:t>tendrá especial cuidado para realizar el trabajo. Sin embargo, si se incumpliera por eventos o actos ajenos a su control, la resp</w:t>
-      </w:r>
-      <w:r>
-        <w:rPr>
-          <w:lang w:val="es-PE"/>
-        </w:rPr>
-        <w:t>onsabilidad de EL CONTRATADO estará limitada a la devolución del depósito como total y única compensación, sin ninguna otra responsabilidad presente o futura.</w:t>
+        <w:t>tendrá especial cuidado para realizar el trabajo. Sin embargo, si se incumpliera por eventos o actos ajenos a su control, la responsabilidad de EL CONTRATADO estará limitada a la devolución del depósito como total y única compensación, sin ninguna otra responsabilidad presente o futura.</w:t>
       </w:r>
     </w:p>
     <w:p>
       <w:pPr>
         <w:rPr>
+          <w:sz w:val="20"/>
+          <w:szCs w:val="20"/>
           <w:lang w:val="es-PE"/>
         </w:rPr>
       </w:pPr>
       <w:r>
         <w:rPr>
           <w:b/>
+          <w:sz w:val="20"/>
+          <w:szCs w:val="20"/>
           <w:lang w:val="es-PE"/>
         </w:rPr>
         <w:t xml:space="preserve">Nota: </w:t>
       </w:r>
       <w:r>
         <w:rPr>
+          <w:sz w:val="20"/>
+          <w:szCs w:val="20"/>
           <w:lang w:val="es-PE"/>
         </w:rPr>
-        <w:t>Queda expresamente acordado que, en la eventualidad de posponer o cancelar el trabajo, cual</w:t>
-      </w:r>
-      <w:r>
-        <w:rPr>
-          <w:lang w:val="es-PE"/>
-        </w:rPr>
-        <w:t>quiera sea la causa que lo motive, EL CONTRATADO retendrá el total de los depósitos pagados en compensación por los daños y perjuicios ocasionados.</w:t>
+        <w:t>Queda expresamente acordado que, en la eventualidad de posponer o cancelar el trabajo, cualquiera sea la causa que lo motive, EL CONTRATADO retendrá el total de los depósitos pagados en compensación por los daños y perjuicios ocasionados.</w:t>
       </w:r>
     </w:p>
     <w:p>
       <w:pPr>
         <w:spacing w:after="80"/>
         <w:rPr>
+          <w:sz w:val="20"/>
+          <w:szCs w:val="20"/>
           <w:lang w:val="es-PE"/>
         </w:rPr>
       </w:pPr>
       <w:r>
         <w:rPr>
           <w:b/>
+          <w:sz w:val="20"/>
+          <w:szCs w:val="20"/>
           <w:lang w:val="es-PE"/>
         </w:rPr>
         <w:t>ENTREGA FINAL</w:t>
@@ -467,11 +525,15 @@
       <w:pPr>
         <w:spacing w:after="0"/>
         <w:rPr>
+          <w:sz w:val="20"/>
+          <w:szCs w:val="20"/>
           <w:lang w:val="es-PE"/>
         </w:rPr>
       </w:pPr>
       <w:r>
         <w:rPr>
+          <w:sz w:val="20"/>
+          <w:szCs w:val="20"/>
           <w:lang w:val="es-PE"/>
         </w:rPr>
         <w:t>Los entregables pactados son los siguientes:</w:t>
@@ -481,11 +543,15 @@
       <w:pPr>
         <w:spacing w:after="0"/>
         <w:rPr>
+          <w:sz w:val="20"/>
+          <w:szCs w:val="20"/>
           <w:lang w:val="es-PE"/>
         </w:rPr>
       </w:pPr>
       <w:r>
         <w:rPr>
+          <w:sz w:val="20"/>
+          <w:szCs w:val="20"/>
           <w:lang w:val="es-PE"/>
         </w:rPr>
         <w:t>{#entregables}</w:t>
@@ -495,11 +561,15 @@
       <w:pPr>
         <w:spacing w:after="0"/>
         <w:rPr>
+          <w:sz w:val="20"/>
+          <w:szCs w:val="20"/>
           <w:lang w:val="es-PE"/>
         </w:rPr>
       </w:pPr>
       <w:r>
         <w:rPr>
+          <w:sz w:val="20"/>
+          <w:szCs w:val="20"/>
           <w:lang w:val="es-PE"/>
         </w:rPr>
         <w:t>• {</w:t>
@@ -507,6 +577,8 @@
       <w:proofErr w:type="spellStart"/>
       <w:r>
         <w:rPr>
+          <w:sz w:val="20"/>
+          <w:szCs w:val="20"/>
           <w:lang w:val="es-PE"/>
         </w:rPr>
         <w:t>item</w:t>
@@ -514,6 +586,8 @@
       <w:proofErr w:type="spellEnd"/>
       <w:r>
         <w:rPr>
+          <w:sz w:val="20"/>
+          <w:szCs w:val="20"/>
           <w:lang w:val="es-PE"/>
         </w:rPr>
         <w:t>}</w:t>
@@ -522,11 +596,15 @@
     <w:p>
       <w:pPr>
         <w:rPr>
+          <w:sz w:val="20"/>
+          <w:szCs w:val="20"/>
           <w:lang w:val="es-PE"/>
         </w:rPr>
       </w:pPr>
       <w:r>
         <w:rPr>
+          <w:sz w:val="20"/>
+          <w:szCs w:val="20"/>
           <w:lang w:val="es-PE"/>
         </w:rPr>
         <w:t>{/entregables}</w:t>
@@ -536,22 +614,19 @@
       <w:pPr>
         <w:spacing w:after="80"/>
         <w:rPr>
+          <w:sz w:val="20"/>
+          <w:szCs w:val="20"/>
           <w:lang w:val="es-PE"/>
         </w:rPr>
       </w:pPr>
       <w:r>
         <w:rPr>
           <w:b/>
+          <w:sz w:val="20"/>
+          <w:szCs w:val="20"/>
           <w:lang w:val="es-PE"/>
         </w:rPr>
-        <w:t>COSTO Y FO</w:t>
-      </w:r>
-      <w:r>
-        <w:rPr>
-          <w:b/>
-          <w:lang w:val="es-PE"/>
-        </w:rPr>
-        <w:t>RMA DE PAGO</w:t>
+        <w:t>COSTO Y FORMA DE PAGO</w:t>
       </w:r>
     </w:p>
     <w:p>
@@ -559,23 +634,31 @@
         <w:rPr>
           <w:b/>
           <w:bCs/>
+          <w:sz w:val="20"/>
+          <w:szCs w:val="20"/>
           <w:lang w:val="es-PE"/>
         </w:rPr>
       </w:pPr>
       <w:r>
         <w:rPr>
+          <w:sz w:val="20"/>
+          <w:szCs w:val="20"/>
           <w:lang w:val="es-PE"/>
         </w:rPr>
         <w:t xml:space="preserve">Costo total del servicio: </w:t>
       </w:r>
       <w:r>
         <w:rPr>
+          <w:sz w:val="20"/>
+          <w:szCs w:val="20"/>
           <w:lang w:val="es-PE"/>
         </w:rPr>
         <w:t>$</w:t>
       </w:r>
       <w:r>
         <w:rPr>
+          <w:sz w:val="20"/>
+          <w:szCs w:val="20"/>
           <w:lang w:val="es-PE"/>
         </w:rPr>
         <w:t xml:space="preserve"> {</w:t>
@@ -583,6 +666,8 @@
       <w:proofErr w:type="spellStart"/>
       <w:r>
         <w:rPr>
+          <w:sz w:val="20"/>
+          <w:szCs w:val="20"/>
           <w:lang w:val="es-PE"/>
         </w:rPr>
         <w:t>montoTotal</w:t>
@@ -590,42 +675,48 @@
       <w:proofErr w:type="spellEnd"/>
       <w:r>
         <w:rPr>
+          <w:sz w:val="20"/>
+          <w:szCs w:val="20"/>
           <w:lang w:val="es-PE"/>
         </w:rPr>
         <w:t>}</w:t>
       </w:r>
       <w:r>
         <w:rPr>
+          <w:sz w:val="20"/>
+          <w:szCs w:val="20"/>
           <w:lang w:val="es-PE"/>
         </w:rPr>
         <w:br/>
       </w:r>
       <w:r>
         <w:rPr>
+          <w:sz w:val="20"/>
+          <w:szCs w:val="20"/>
           <w:lang w:val="es-PE"/>
         </w:rPr>
-        <w:t>LA PARTE CONTRATANTE</w:t>
+        <w:t xml:space="preserve">LA PARTE CONTRATANTE </w:t>
       </w:r>
       <w:r>
         <w:rPr>
-          <w:lang w:val="es-PE"/>
-        </w:rPr>
-        <w:t xml:space="preserve"> </w:t>
-      </w:r>
-      <w:r>
-        <w:rPr>
+          <w:sz w:val="20"/>
+          <w:szCs w:val="20"/>
           <w:lang w:val="es-PE"/>
         </w:rPr>
         <w:t xml:space="preserve">deja la suma de: </w:t>
       </w:r>
       <w:r>
         <w:rPr>
+          <w:sz w:val="20"/>
+          <w:szCs w:val="20"/>
           <w:lang w:val="es-PE"/>
         </w:rPr>
         <w:t>$</w:t>
       </w:r>
       <w:r>
         <w:rPr>
+          <w:sz w:val="20"/>
+          <w:szCs w:val="20"/>
           <w:lang w:val="es-PE"/>
         </w:rPr>
         <w:t xml:space="preserve"> {</w:t>
@@ -633,6 +724,8 @@
       <w:proofErr w:type="spellStart"/>
       <w:r>
         <w:rPr>
+          <w:sz w:val="20"/>
+          <w:szCs w:val="20"/>
           <w:lang w:val="es-PE"/>
         </w:rPr>
         <w:t>montoAdelanto</w:t>
@@ -640,12 +733,16 @@
       <w:proofErr w:type="spellEnd"/>
       <w:r>
         <w:rPr>
+          <w:sz w:val="20"/>
+          <w:szCs w:val="20"/>
           <w:lang w:val="es-PE"/>
         </w:rPr>
         <w:t>} (a la firma del presente contrato)</w:t>
       </w:r>
       <w:r>
         <w:rPr>
+          <w:sz w:val="20"/>
+          <w:szCs w:val="20"/>
           <w:lang w:val="es-PE"/>
         </w:rPr>
         <w:br/>
@@ -653,18 +750,24 @@
       </w:r>
       <w:r>
         <w:rPr>
+          <w:sz w:val="20"/>
+          <w:szCs w:val="20"/>
           <w:lang w:val="es-PE"/>
         </w:rPr>
         <w:t>$</w:t>
       </w:r>
       <w:r>
         <w:rPr>
+          <w:sz w:val="20"/>
+          <w:szCs w:val="20"/>
           <w:lang w:val="es-PE"/>
         </w:rPr>
         <w:t xml:space="preserve"> </w:t>
       </w:r>
       <w:r>
         <w:rPr>
+          <w:sz w:val="20"/>
+          <w:szCs w:val="20"/>
           <w:lang w:val="es-PE"/>
         </w:rPr>
         <w:t>{</w:t>
@@ -672,6 +775,8 @@
       <w:proofErr w:type="spellStart"/>
       <w:r>
         <w:rPr>
+          <w:sz w:val="20"/>
+          <w:szCs w:val="20"/>
           <w:lang w:val="es-PE"/>
         </w:rPr>
         <w:t>montoSaldo</w:t>
@@ -679,6 +784,8 @@
       <w:proofErr w:type="spellEnd"/>
       <w:r>
         <w:rPr>
+          <w:sz w:val="20"/>
+          <w:szCs w:val="20"/>
           <w:lang w:val="es-PE"/>
         </w:rPr>
         <w:t>} que se cancelará {</w:t>
@@ -686,6 +793,8 @@
       <w:proofErr w:type="spellStart"/>
       <w:r>
         <w:rPr>
+          <w:sz w:val="20"/>
+          <w:szCs w:val="20"/>
           <w:lang w:val="es-PE"/>
         </w:rPr>
         <w:t>condicionSaldo</w:t>
@@ -693,25 +802,25 @@
       <w:proofErr w:type="spellEnd"/>
       <w:r>
         <w:rPr>
+          <w:sz w:val="20"/>
+          <w:szCs w:val="20"/>
           <w:lang w:val="es-PE"/>
         </w:rPr>
         <w:t>}.</w:t>
       </w:r>
       <w:r>
         <w:rPr>
+          <w:sz w:val="20"/>
+          <w:szCs w:val="20"/>
           <w:lang w:val="es-PE"/>
         </w:rPr>
         <w:br/>
-        <w:t>E</w:t>
+        <w:t xml:space="preserve">Estos precios </w:t>
       </w:r>
       <w:r>
         <w:rPr>
-          <w:lang w:val="es-PE"/>
-        </w:rPr>
-        <w:t xml:space="preserve">stos precios </w:t>
-      </w:r>
-      <w:r>
-        <w:rPr>
+          <w:sz w:val="20"/>
+          <w:szCs w:val="20"/>
           <w:lang w:val="es-PE"/>
         </w:rPr>
         <w:t xml:space="preserve">incluyen el </w:t>
@@ -720,6 +829,8 @@
         <w:rPr>
           <w:b/>
           <w:bCs/>
+          <w:sz w:val="20"/>
+          <w:szCs w:val="20"/>
           <w:lang w:val="es-PE"/>
         </w:rPr>
         <w:t>I.G.V.</w:t>
@@ -730,6 +841,8 @@
         <w:rPr>
           <w:b/>
           <w:bCs/>
+          <w:sz w:val="20"/>
+          <w:szCs w:val="20"/>
           <w:lang w:val="es-PE"/>
         </w:rPr>
       </w:pPr>
@@ -737,6 +850,8 @@
     <w:p>
       <w:pPr>
         <w:rPr>
+          <w:sz w:val="20"/>
+          <w:szCs w:val="20"/>
           <w:lang w:val="es-PE"/>
         </w:rPr>
       </w:pPr>
@@ -746,23 +861,31 @@
         <w:spacing w:after="0"/>
         <w:jc w:val="center"/>
         <w:rPr>
+          <w:sz w:val="20"/>
+          <w:szCs w:val="20"/>
           <w:lang w:val="es-PE"/>
         </w:rPr>
       </w:pPr>
       <w:r>
         <w:rPr>
+          <w:sz w:val="20"/>
+          <w:szCs w:val="20"/>
           <w:lang w:val="es-PE"/>
         </w:rPr>
         <w:t>__________________________________</w:t>
       </w:r>
       <w:r>
         <w:rPr>
+          <w:sz w:val="20"/>
+          <w:szCs w:val="20"/>
           <w:lang w:val="es-PE"/>
         </w:rPr>
         <w:tab/>
       </w:r>
       <w:r>
         <w:rPr>
+          <w:sz w:val="20"/>
+          <w:szCs w:val="20"/>
           <w:lang w:val="es-PE"/>
         </w:rPr>
         <w:tab/>
@@ -774,47 +897,63 @@
         <w:spacing w:after="0"/>
         <w:jc w:val="center"/>
         <w:rPr>
+          <w:sz w:val="20"/>
+          <w:szCs w:val="20"/>
           <w:lang w:val="es-PE"/>
         </w:rPr>
       </w:pPr>
       <w:r>
         <w:rPr>
+          <w:sz w:val="20"/>
+          <w:szCs w:val="20"/>
           <w:lang w:val="es-PE"/>
         </w:rPr>
         <w:t>Edwin De La Cruz</w:t>
       </w:r>
       <w:r>
         <w:rPr>
+          <w:sz w:val="20"/>
+          <w:szCs w:val="20"/>
           <w:lang w:val="es-PE"/>
         </w:rPr>
         <w:tab/>
       </w:r>
       <w:r>
         <w:rPr>
+          <w:sz w:val="20"/>
+          <w:szCs w:val="20"/>
           <w:lang w:val="es-PE"/>
         </w:rPr>
         <w:tab/>
       </w:r>
       <w:r>
         <w:rPr>
+          <w:sz w:val="20"/>
+          <w:szCs w:val="20"/>
           <w:lang w:val="es-PE"/>
         </w:rPr>
         <w:tab/>
       </w:r>
       <w:r>
         <w:rPr>
+          <w:sz w:val="20"/>
+          <w:szCs w:val="20"/>
           <w:lang w:val="es-PE"/>
         </w:rPr>
         <w:tab/>
       </w:r>
       <w:r>
         <w:rPr>
+          <w:sz w:val="20"/>
+          <w:szCs w:val="20"/>
           <w:lang w:val="es-PE"/>
         </w:rPr>
         <w:t xml:space="preserve">La Parte </w:t>
       </w:r>
       <w:r>
         <w:rPr>
+          <w:sz w:val="20"/>
+          <w:szCs w:val="20"/>
           <w:lang w:val="es-PE"/>
         </w:rPr>
         <w:t>Contratante</w:t>
@@ -824,35 +963,47 @@
       <w:pPr>
         <w:jc w:val="center"/>
         <w:rPr>
+          <w:sz w:val="20"/>
+          <w:szCs w:val="20"/>
           <w:lang w:val="es-PE"/>
         </w:rPr>
       </w:pPr>
       <w:r>
         <w:rPr>
+          <w:sz w:val="20"/>
+          <w:szCs w:val="20"/>
           <w:lang w:val="es-PE"/>
         </w:rPr>
         <w:t>Fotógrafo</w:t>
       </w:r>
       <w:r>
         <w:rPr>
+          <w:sz w:val="20"/>
+          <w:szCs w:val="20"/>
           <w:lang w:val="es-PE"/>
         </w:rPr>
         <w:tab/>
       </w:r>
       <w:r>
         <w:rPr>
+          <w:sz w:val="20"/>
+          <w:szCs w:val="20"/>
           <w:lang w:val="es-PE"/>
         </w:rPr>
         <w:tab/>
       </w:r>
       <w:r>
         <w:rPr>
+          <w:sz w:val="20"/>
+          <w:szCs w:val="20"/>
           <w:lang w:val="es-PE"/>
         </w:rPr>
         <w:tab/>
       </w:r>
       <w:r>
         <w:rPr>
+          <w:sz w:val="20"/>
+          <w:szCs w:val="20"/>
           <w:lang w:val="es-PE"/>
         </w:rPr>
         <w:tab/>
@@ -861,6 +1012,8 @@
       <w:proofErr w:type="spellStart"/>
       <w:r>
         <w:rPr>
+          <w:sz w:val="20"/>
+          <w:szCs w:val="20"/>
           <w:lang w:val="es-PE"/>
         </w:rPr>
         <w:t>Doc</w:t>
@@ -868,6 +1021,8 @@
       <w:proofErr w:type="spellEnd"/>
       <w:r>
         <w:rPr>
+          <w:sz w:val="20"/>
+          <w:szCs w:val="20"/>
           <w:lang w:val="es-PE"/>
         </w:rPr>
         <w:t>: {</w:t>
@@ -875,6 +1030,8 @@
       <w:proofErr w:type="spellStart"/>
       <w:r>
         <w:rPr>
+          <w:sz w:val="20"/>
+          <w:szCs w:val="20"/>
           <w:lang w:val="es-PE"/>
         </w:rPr>
         <w:t>contratanteDoc</w:t>
@@ -882,6 +1039,8 @@
       <w:proofErr w:type="spellEnd"/>
       <w:r>
         <w:rPr>
+          <w:sz w:val="20"/>
+          <w:szCs w:val="20"/>
           <w:lang w:val="es-PE"/>
         </w:rPr>
         <w:t>}</w:t>
@@ -891,7 +1050,7 @@
       <w:headerReference w:type="default" r:id="rId8"/>
       <w:footerReference w:type="default" r:id="rId9"/>
       <w:pgSz w:w="12240" w:h="15840"/>
-      <w:pgMar w:top="720" w:right="720" w:bottom="720" w:left="720" w:header="720" w:footer="720" w:gutter="0"/>
+      <w:pgMar w:top="1417" w:right="1701" w:bottom="1417" w:left="1701" w:header="720" w:footer="720" w:gutter="0"/>
       <w:cols w:space="720"/>
       <w:docGrid w:linePitch="360"/>
     </w:sectPr>
@@ -973,10 +1132,29 @@
       <w:pStyle w:val="Header"/>
     </w:pPr>
     <w:r>
+      <w:rPr>
+        <w:noProof/>
+      </w:rPr>
       <w:drawing>
-        <wp:inline distT="0" distB="0" distL="0" distR="0" wp14:anchorId="553128A2" wp14:editId="1D45B371">
+        <wp:anchor distT="0" distB="0" distL="114300" distR="114300" simplePos="0" relativeHeight="251658240" behindDoc="0" locked="0" layoutInCell="1" allowOverlap="1" wp14:anchorId="553128A2" wp14:editId="210E48E4">
+          <wp:simplePos x="0" y="0"/>
+          <wp:positionH relativeFrom="column">
+            <wp:posOffset>-676893</wp:posOffset>
+          </wp:positionH>
+          <wp:positionV relativeFrom="paragraph">
+            <wp:posOffset>-566420</wp:posOffset>
+          </wp:positionV>
           <wp:extent cx="2009775" cy="572734"/>
           <wp:effectExtent l="0" t="0" r="0" b="0"/>
+          <wp:wrapThrough wrapText="bothSides">
+            <wp:wrapPolygon edited="0">
+              <wp:start x="0" y="0"/>
+              <wp:lineTo x="0" y="20857"/>
+              <wp:lineTo x="21293" y="20857"/>
+              <wp:lineTo x="21293" y="0"/>
+              <wp:lineTo x="0" y="0"/>
+            </wp:wrapPolygon>
+          </wp:wrapThrough>
           <wp:docPr id="1" name="Picture 1"/>
           <wp:cNvGraphicFramePr>
             <a:graphicFrameLocks xmlns:a="http://schemas.openxmlformats.org/drawingml/2006/main" noChangeAspect="1"/>
@@ -997,7 +1175,7 @@
                 <pic:spPr>
                   <a:xfrm>
                     <a:off x="0" y="0"/>
-                    <a:ext cx="2017946" cy="575062"/>
+                    <a:ext cx="2009775" cy="572734"/>
                   </a:xfrm>
                   <a:prstGeom prst="rect">
                     <a:avLst/>
@@ -1006,7 +1184,13 @@
               </pic:pic>
             </a:graphicData>
           </a:graphic>
-        </wp:inline>
+          <wp14:sizeRelH relativeFrom="page">
+            <wp14:pctWidth>0</wp14:pctWidth>
+          </wp14:sizeRelH>
+          <wp14:sizeRelV relativeFrom="page">
+            <wp14:pctHeight>0</wp14:pctHeight>
+          </wp14:sizeRelV>
+        </wp:anchor>
       </w:drawing>
     </w:r>
   </w:p>
@@ -1501,11 +1685,6 @@
     <w:lsdException w:name="Book Title" w:uiPriority="33" w:qFormat="1"/>
     <w:lsdException w:name="Bibliography" w:semiHidden="1" w:uiPriority="37" w:unhideWhenUsed="1"/>
     <w:lsdException w:name="TOC Heading" w:semiHidden="1" w:uiPriority="39" w:unhideWhenUsed="1" w:qFormat="1"/>
-    <w:lsdException w:name="Plain Table 5" w:semiHidden="1" w:unhideWhenUsed="1"/>
-    <w:lsdException w:name="Grid Table Light" w:semiHidden="1" w:unhideWhenUsed="1"/>
-    <w:lsdException w:name="Grid Table 1 Light" w:semiHidden="1" w:unhideWhenUsed="1"/>
-    <w:lsdException w:name="Grid Table 2" w:semiHidden="1" w:unhideWhenUsed="1"/>
-    <w:lsdException w:name="Grid Table 3" w:semiHidden="1" w:unhideWhenUsed="1"/>
     <w:lsdException w:name="Grid Table 4" w:uiPriority="49"/>
     <w:lsdException w:name="Grid Table 5 Dark" w:uiPriority="50"/>
     <w:lsdException w:name="Grid Table 6 Colorful" w:uiPriority="51"/>

</xml_diff>